<commit_message>
correcao das matrizes de confusao
</commit_message>
<xml_diff>
--- a/resultados_obtidos.docx
+++ b/resultados_obtidos.docx
@@ -39,6 +39,20 @@
         <w:pStyle w:val="Ttulo5"/>
         <w:spacing w:lineRule="auto" w:line="276"/>
         <w:ind w:hanging="0"/>
+        <w:rPr>
+          <w:rFonts w:ascii="Calibri" w:hAnsi="Calibri"/>
+          <w:b w:val="false"/>
+          <w:b w:val="false"/>
+          <w:i w:val="false"/>
+          <w:i w:val="false"/>
+          <w:caps w:val="false"/>
+          <w:smallCaps w:val="false"/>
+          <w:spacing w:val="0"/>
+        </w:rPr>
+      </w:pPr>
+      <w:bookmarkStart w:id="0" w:name="Ana-Beatriz-Kindinger"/>
+      <w:bookmarkEnd w:id="0"/>
+      <w:r>
         <w:rPr>
           <w:rFonts w:ascii="Calibri" w:hAnsi="Calibri"/>
           <w:b w:val="false"/>
@@ -47,9 +61,28 @@
           <w:smallCaps w:val="false"/>
           <w:spacing w:val="0"/>
         </w:rPr>
-      </w:pPr>
-      <w:bookmarkStart w:id="0" w:name="Ana-Beatriz-Kindinger"/>
-      <w:bookmarkEnd w:id="0"/>
+        <w:t>Ana Beatriz Kindinger</w:t>
+      </w:r>
+    </w:p>
+    <w:p>
+      <w:pPr>
+        <w:pStyle w:val="Ttulo5"/>
+        <w:widowControl/>
+        <w:spacing w:lineRule="auto" w:line="276"/>
+        <w:ind w:left="0" w:right="0" w:hanging="0"/>
+        <w:rPr>
+          <w:rFonts w:ascii="Calibri" w:hAnsi="Calibri"/>
+          <w:b w:val="false"/>
+          <w:b w:val="false"/>
+          <w:i w:val="false"/>
+          <w:i w:val="false"/>
+          <w:caps w:val="false"/>
+          <w:smallCaps w:val="false"/>
+          <w:spacing w:val="0"/>
+        </w:rPr>
+      </w:pPr>
+      <w:bookmarkStart w:id="1" w:name="Daniel-Victor-Andrade"/>
+      <w:bookmarkEnd w:id="1"/>
       <w:r>
         <w:rPr>
           <w:rFonts w:ascii="Calibri" w:hAnsi="Calibri"/>
@@ -59,7 +92,7 @@
           <w:smallCaps w:val="false"/>
           <w:spacing w:val="0"/>
         </w:rPr>
-        <w:t>Ana Beatriz Kindinger</w:t>
+        <w:t>Daniel Victor Andrade</w:t>
       </w:r>
     </w:p>
     <w:p>
@@ -68,6 +101,20 @@
         <w:widowControl/>
         <w:spacing w:lineRule="auto" w:line="276"/>
         <w:ind w:left="0" w:right="0" w:hanging="0"/>
+        <w:rPr>
+          <w:rFonts w:ascii="Calibri" w:hAnsi="Calibri"/>
+          <w:b w:val="false"/>
+          <w:b w:val="false"/>
+          <w:i w:val="false"/>
+          <w:i w:val="false"/>
+          <w:caps w:val="false"/>
+          <w:smallCaps w:val="false"/>
+          <w:spacing w:val="0"/>
+        </w:rPr>
+      </w:pPr>
+      <w:bookmarkStart w:id="2" w:name="Igor-Buess-Atala-Y-Mansour"/>
+      <w:bookmarkEnd w:id="2"/>
+      <w:r>
         <w:rPr>
           <w:rFonts w:ascii="Calibri" w:hAnsi="Calibri"/>
           <w:b w:val="false"/>
@@ -76,9 +123,28 @@
           <w:smallCaps w:val="false"/>
           <w:spacing w:val="0"/>
         </w:rPr>
-      </w:pPr>
-      <w:bookmarkStart w:id="1" w:name="Daniel-Victor-Andrade"/>
-      <w:bookmarkEnd w:id="1"/>
+        <w:t>Igor Buess Atala Y Mansour</w:t>
+      </w:r>
+    </w:p>
+    <w:p>
+      <w:pPr>
+        <w:pStyle w:val="Ttulo5"/>
+        <w:widowControl/>
+        <w:spacing w:lineRule="auto" w:line="276"/>
+        <w:ind w:left="0" w:right="0" w:hanging="0"/>
+        <w:rPr>
+          <w:rFonts w:ascii="Calibri" w:hAnsi="Calibri"/>
+          <w:b w:val="false"/>
+          <w:b w:val="false"/>
+          <w:i w:val="false"/>
+          <w:i w:val="false"/>
+          <w:caps w:val="false"/>
+          <w:smallCaps w:val="false"/>
+          <w:spacing w:val="0"/>
+        </w:rPr>
+      </w:pPr>
+      <w:bookmarkStart w:id="3" w:name="Marcelo-da-Cruz-Salvador"/>
+      <w:bookmarkEnd w:id="3"/>
       <w:r>
         <w:rPr>
           <w:rFonts w:ascii="Calibri" w:hAnsi="Calibri"/>
@@ -88,7 +154,7 @@
           <w:smallCaps w:val="false"/>
           <w:spacing w:val="0"/>
         </w:rPr>
-        <w:t>Daniel Victor Andrade</w:t>
+        <w:t>Marcelo da Cruz Salvador</w:t>
       </w:r>
     </w:p>
     <w:p>
@@ -97,6 +163,20 @@
         <w:widowControl/>
         <w:spacing w:lineRule="auto" w:line="276"/>
         <w:ind w:left="0" w:right="0" w:hanging="0"/>
+        <w:rPr>
+          <w:rFonts w:ascii="Calibri" w:hAnsi="Calibri"/>
+          <w:b w:val="false"/>
+          <w:b w:val="false"/>
+          <w:i w:val="false"/>
+          <w:i w:val="false"/>
+          <w:caps w:val="false"/>
+          <w:smallCaps w:val="false"/>
+          <w:spacing w:val="0"/>
+        </w:rPr>
+      </w:pPr>
+      <w:bookmarkStart w:id="4" w:name="Marlon-Mateus-Prudente-de-Oliveira"/>
+      <w:bookmarkEnd w:id="4"/>
+      <w:r>
         <w:rPr>
           <w:rFonts w:ascii="Calibri" w:hAnsi="Calibri"/>
           <w:b w:val="false"/>
@@ -105,9 +185,28 @@
           <w:smallCaps w:val="false"/>
           <w:spacing w:val="0"/>
         </w:rPr>
-      </w:pPr>
-      <w:bookmarkStart w:id="2" w:name="Igor-Buess-Atala-Y-Mansour"/>
-      <w:bookmarkEnd w:id="2"/>
+        <w:t>Marlon Mateus Prudente de Oliveira</w:t>
+      </w:r>
+    </w:p>
+    <w:p>
+      <w:pPr>
+        <w:pStyle w:val="Ttulo5"/>
+        <w:widowControl/>
+        <w:spacing w:lineRule="auto" w:line="276"/>
+        <w:ind w:left="0" w:right="0" w:hanging="0"/>
+        <w:rPr>
+          <w:rFonts w:ascii="Calibri" w:hAnsi="Calibri"/>
+          <w:b w:val="false"/>
+          <w:b w:val="false"/>
+          <w:i w:val="false"/>
+          <w:i w:val="false"/>
+          <w:caps w:val="false"/>
+          <w:smallCaps w:val="false"/>
+          <w:spacing w:val="0"/>
+        </w:rPr>
+      </w:pPr>
+      <w:bookmarkStart w:id="5" w:name="Ronaldo-Santana-da-Silva-Moco"/>
+      <w:bookmarkEnd w:id="5"/>
       <w:r>
         <w:rPr>
           <w:rFonts w:ascii="Calibri" w:hAnsi="Calibri"/>
@@ -117,93 +216,6 @@
           <w:smallCaps w:val="false"/>
           <w:spacing w:val="0"/>
         </w:rPr>
-        <w:t>Igor Buess Atala Y Mansour</w:t>
-      </w:r>
-    </w:p>
-    <w:p>
-      <w:pPr>
-        <w:pStyle w:val="Ttulo5"/>
-        <w:widowControl/>
-        <w:spacing w:lineRule="auto" w:line="276"/>
-        <w:ind w:left="0" w:right="0" w:hanging="0"/>
-        <w:rPr>
-          <w:rFonts w:ascii="Calibri" w:hAnsi="Calibri"/>
-          <w:b w:val="false"/>
-          <w:i w:val="false"/>
-          <w:caps w:val="false"/>
-          <w:smallCaps w:val="false"/>
-          <w:spacing w:val="0"/>
-        </w:rPr>
-      </w:pPr>
-      <w:bookmarkStart w:id="3" w:name="Marcelo-da-Cruz-Salvador"/>
-      <w:bookmarkEnd w:id="3"/>
-      <w:r>
-        <w:rPr>
-          <w:rFonts w:ascii="Calibri" w:hAnsi="Calibri"/>
-          <w:b w:val="false"/>
-          <w:i w:val="false"/>
-          <w:caps w:val="false"/>
-          <w:smallCaps w:val="false"/>
-          <w:spacing w:val="0"/>
-        </w:rPr>
-        <w:t>Marcelo da Cruz Salvador</w:t>
-      </w:r>
-    </w:p>
-    <w:p>
-      <w:pPr>
-        <w:pStyle w:val="Ttulo5"/>
-        <w:widowControl/>
-        <w:spacing w:lineRule="auto" w:line="276"/>
-        <w:ind w:left="0" w:right="0" w:hanging="0"/>
-        <w:rPr>
-          <w:rFonts w:ascii="Calibri" w:hAnsi="Calibri"/>
-          <w:b w:val="false"/>
-          <w:i w:val="false"/>
-          <w:caps w:val="false"/>
-          <w:smallCaps w:val="false"/>
-          <w:spacing w:val="0"/>
-        </w:rPr>
-      </w:pPr>
-      <w:bookmarkStart w:id="4" w:name="Marlon-Mateus-Prudente-de-Oliveira"/>
-      <w:bookmarkEnd w:id="4"/>
-      <w:r>
-        <w:rPr>
-          <w:rFonts w:ascii="Calibri" w:hAnsi="Calibri"/>
-          <w:b w:val="false"/>
-          <w:i w:val="false"/>
-          <w:caps w:val="false"/>
-          <w:smallCaps w:val="false"/>
-          <w:spacing w:val="0"/>
-        </w:rPr>
-        <w:t>Marlon Mateus Prudente de Oliveira</w:t>
-      </w:r>
-    </w:p>
-    <w:p>
-      <w:pPr>
-        <w:pStyle w:val="Ttulo5"/>
-        <w:widowControl/>
-        <w:spacing w:lineRule="auto" w:line="276"/>
-        <w:ind w:left="0" w:right="0" w:hanging="0"/>
-        <w:rPr>
-          <w:rFonts w:ascii="Calibri" w:hAnsi="Calibri"/>
-          <w:b w:val="false"/>
-          <w:i w:val="false"/>
-          <w:caps w:val="false"/>
-          <w:smallCaps w:val="false"/>
-          <w:spacing w:val="0"/>
-        </w:rPr>
-      </w:pPr>
-      <w:bookmarkStart w:id="5" w:name="Ronaldo-Santana-da-Silva-Moco"/>
-      <w:bookmarkEnd w:id="5"/>
-      <w:r>
-        <w:rPr>
-          <w:rFonts w:ascii="Calibri" w:hAnsi="Calibri"/>
-          <w:b w:val="false"/>
-          <w:i w:val="false"/>
-          <w:caps w:val="false"/>
-          <w:smallCaps w:val="false"/>
-          <w:spacing w:val="0"/>
-        </w:rPr>
         <w:t>Ronaldo Santana da Silva Moco</w:t>
       </w:r>
     </w:p>
@@ -321,7 +333,7 @@
       </w:pPr>
       <w:r>
         <w:rPr/>
-        <w:object w:dxaOrig="4761" w:dyaOrig="4285">
+        <w:object w:dxaOrig="5121" w:dyaOrig="4352">
           <v:shapetype id="shapetype_ole_rId2" coordsize="21600,21600" o:spt="ole_rId2" o:preferrelative="t" path="m@4@5l@4@11@9@11@9@5xe" filled="f" stroked="f">
             <v:stroke joinstyle="miter"/>
             <v:formulas>
@@ -344,7 +356,7 @@
           <v:shape id="ole_rId2" type="shapetype_ole_rId2" style="width:218.55pt;height:204.75pt;mso-wrap-distance-right:0pt" filled="f" o:ole="">
             <v:imagedata r:id="rId3" o:title=""/>
           </v:shape>
-          <o:OLEObject Type="Embed" ProgID="Excel.Sheet.12" ShapeID="ole_rId2" DrawAspect="Content" ObjectID="_1567171120" r:id="rId2"/>
+          <o:OLEObject Type="Embed" ProgID="Excel.Sheet.12" ShapeID="ole_rId2" DrawAspect="Content" ObjectID="_1057185353" r:id="rId2"/>
         </w:object>
       </w:r>
     </w:p>
@@ -398,7 +410,7 @@
       </w:pPr>
       <w:r>
         <w:rPr/>
-        <w:object w:dxaOrig="5121" w:dyaOrig="3584">
+        <w:object w:dxaOrig="4761" w:dyaOrig="4065">
           <v:shapetype id="shapetype_ole_rId4" coordsize="21600,21600" o:spt="ole_rId4" o:preferrelative="t" path="m@4@5l@4@11@9@11@9@5xe" filled="f" stroked="f">
             <v:stroke joinstyle="miter"/>
             <v:formulas>
@@ -418,10 +430,10 @@
             <v:path o:extrusionok="f" gradientshapeok="t" o:connecttype="rect"/>
             <o:lock v:ext="edit" aspectratio="t"/>
           </v:shapetype>
-          <v:shape id="ole_rId4" type="shapetype_ole_rId4" style="width:243pt;height:183pt;mso-wrap-distance-right:0pt" filled="f" o:ole="">
+          <v:shape id="ole_rId4" type="shapetype_ole_rId4" style="width:220.95pt;height:213.15pt;mso-wrap-distance-right:0pt" filled="f" o:ole="">
             <v:imagedata r:id="rId5" o:title=""/>
           </v:shape>
-          <o:OLEObject Type="Embed" ProgID="Excel.Sheet.12" ShapeID="ole_rId4" DrawAspect="Content" ObjectID="_844550914" r:id="rId4"/>
+          <o:OLEObject Type="Embed" ProgID="Excel.Sheet.12" ShapeID="ole_rId4" DrawAspect="Content" ObjectID="_1157547686" r:id="rId4"/>
         </w:object>
       </w:r>
     </w:p>
@@ -465,7 +477,7 @@
       </w:pPr>
       <w:r>
         <w:rPr/>
-        <w:object w:dxaOrig="5121" w:dyaOrig="3584">
+        <w:object w:dxaOrig="4761" w:dyaOrig="4065">
           <v:shapetype id="shapetype_ole_rId6" coordsize="21600,21600" o:spt="ole_rId6" o:preferrelative="t" path="m@4@5l@4@11@9@11@9@5xe" filled="f" stroked="f">
             <v:stroke joinstyle="miter"/>
             <v:formulas>
@@ -485,10 +497,10 @@
             <v:path o:extrusionok="f" gradientshapeok="t" o:connecttype="rect"/>
             <o:lock v:ext="edit" aspectratio="t"/>
           </v:shapetype>
-          <v:shape id="ole_rId6" type="shapetype_ole_rId6" style="width:243pt;height:183pt;mso-wrap-distance-right:0pt" filled="f" o:ole="">
+          <v:shape id="ole_rId6" type="shapetype_ole_rId6" style="width:220.95pt;height:196.95pt;mso-wrap-distance-right:0pt" filled="f" o:ole="">
             <v:imagedata r:id="rId7" o:title=""/>
           </v:shape>
-          <o:OLEObject Type="Embed" ProgID="Excel.Sheet.12" ShapeID="ole_rId6" DrawAspect="Content" ObjectID="_1452278113" r:id="rId6"/>
+          <o:OLEObject Type="Embed" ProgID="Excel.Sheet.12" ShapeID="ole_rId6" DrawAspect="Content" ObjectID="_889229159" r:id="rId6"/>
         </w:object>
       </w:r>
     </w:p>
@@ -652,17 +664,13 @@
         <w:pStyle w:val="ListParagraph"/>
         <w:numPr>
           <w:ilvl w:val="0"/>
-          <w:numId w:val="1"/>
+          <w:numId w:val="2"/>
         </w:numPr>
         <w:rPr/>
       </w:pPr>
       <w:r>
         <w:rPr/>
-        <w:t xml:space="preserve">R²: </w:t>
-      </w:r>
-      <w:r>
-        <w:rPr/>
-        <w:t>0,8538019</w:t>
+        <w:t>R²: 0,8538019</w:t>
       </w:r>
     </w:p>
     <w:p>
@@ -670,7 +678,7 @@
         <w:pStyle w:val="ListParagraph"/>
         <w:numPr>
           <w:ilvl w:val="0"/>
-          <w:numId w:val="1"/>
+          <w:numId w:val="2"/>
         </w:numPr>
         <w:rPr/>
       </w:pPr>
@@ -686,11 +694,7 @@
       </w:r>
       <w:r>
         <w:rPr/>
-        <w:t xml:space="preserve">: </w:t>
-      </w:r>
-      <w:r>
-        <w:rPr/>
-        <w:t>0,1445527</w:t>
+        <w:t>: 0,1445527</w:t>
       </w:r>
     </w:p>
     <w:p>
@@ -698,7 +702,7 @@
         <w:pStyle w:val="ListParagraph"/>
         <w:numPr>
           <w:ilvl w:val="0"/>
-          <w:numId w:val="1"/>
+          <w:numId w:val="2"/>
         </w:numPr>
         <w:rPr/>
       </w:pPr>
@@ -714,11 +718,7 @@
       </w:r>
       <w:r>
         <w:rPr/>
-        <w:t xml:space="preserve">%: </w:t>
-      </w:r>
-      <w:r>
-        <w:rPr/>
-        <w:t>11,07658</w:t>
+        <w:t>%: 11,07658</w:t>
       </w:r>
     </w:p>
     <w:p>
@@ -726,7 +726,7 @@
         <w:pStyle w:val="ListParagraph"/>
         <w:numPr>
           <w:ilvl w:val="0"/>
-          <w:numId w:val="1"/>
+          <w:numId w:val="2"/>
         </w:numPr>
         <w:rPr/>
       </w:pPr>
@@ -756,17 +756,13 @@
         <w:pStyle w:val="ListParagraph"/>
         <w:numPr>
           <w:ilvl w:val="0"/>
-          <w:numId w:val="1"/>
+          <w:numId w:val="2"/>
         </w:numPr>
         <w:rPr/>
       </w:pPr>
       <w:r>
         <w:rPr/>
-        <w:t xml:space="preserve">R²: </w:t>
-      </w:r>
-      <w:r>
-        <w:rPr/>
-        <w:t>0,849634</w:t>
+        <w:t>R²: 0,849634</w:t>
       </w:r>
     </w:p>
     <w:p>
@@ -774,7 +770,7 @@
         <w:pStyle w:val="ListParagraph"/>
         <w:numPr>
           <w:ilvl w:val="0"/>
-          <w:numId w:val="1"/>
+          <w:numId w:val="2"/>
         </w:numPr>
         <w:rPr/>
       </w:pPr>
@@ -790,11 +786,7 @@
       </w:r>
       <w:r>
         <w:rPr/>
-        <w:t xml:space="preserve">: </w:t>
-      </w:r>
-      <w:r>
-        <w:rPr/>
-        <w:t>0,1470481</w:t>
+        <w:t>: 0,1470481</w:t>
       </w:r>
     </w:p>
     <w:p>
@@ -802,7 +794,7 @@
         <w:pStyle w:val="ListParagraph"/>
         <w:numPr>
           <w:ilvl w:val="0"/>
-          <w:numId w:val="1"/>
+          <w:numId w:val="2"/>
         </w:numPr>
         <w:rPr/>
       </w:pPr>
@@ -818,11 +810,7 @@
       </w:r>
       <w:r>
         <w:rPr/>
-        <w:t xml:space="preserve">%: </w:t>
-      </w:r>
-      <w:r>
-        <w:rPr/>
-        <w:t>11,2678</w:t>
+        <w:t>%: 11,2678</w:t>
       </w:r>
     </w:p>
     <w:p>
@@ -830,7 +818,7 @@
         <w:pStyle w:val="ListParagraph"/>
         <w:numPr>
           <w:ilvl w:val="0"/>
-          <w:numId w:val="1"/>
+          <w:numId w:val="2"/>
         </w:numPr>
         <w:rPr/>
       </w:pPr>
@@ -860,17 +848,13 @@
         <w:pStyle w:val="ListParagraph"/>
         <w:numPr>
           <w:ilvl w:val="0"/>
-          <w:numId w:val="1"/>
+          <w:numId w:val="2"/>
         </w:numPr>
         <w:rPr/>
       </w:pPr>
       <w:r>
         <w:rPr/>
-        <w:t xml:space="preserve">R²: </w:t>
-      </w:r>
-      <w:r>
-        <w:rPr/>
-        <w:t>0,8825988</w:t>
+        <w:t>R²: 0,8825988</w:t>
       </w:r>
     </w:p>
     <w:p>
@@ -878,7 +862,7 @@
         <w:pStyle w:val="ListParagraph"/>
         <w:numPr>
           <w:ilvl w:val="0"/>
-          <w:numId w:val="1"/>
+          <w:numId w:val="2"/>
         </w:numPr>
         <w:rPr/>
       </w:pPr>
@@ -894,11 +878,7 @@
       </w:r>
       <w:r>
         <w:rPr/>
-        <w:t xml:space="preserve">: </w:t>
-      </w:r>
-      <w:r>
-        <w:rPr/>
-        <w:t>0,1295415</w:t>
+        <w:t>: 0,1295415</w:t>
       </w:r>
     </w:p>
     <w:p>
@@ -906,7 +886,7 @@
         <w:pStyle w:val="ListParagraph"/>
         <w:numPr>
           <w:ilvl w:val="0"/>
-          <w:numId w:val="1"/>
+          <w:numId w:val="2"/>
         </w:numPr>
         <w:rPr/>
       </w:pPr>
@@ -922,11 +902,7 @@
       </w:r>
       <w:r>
         <w:rPr/>
-        <w:t xml:space="preserve">%: </w:t>
-      </w:r>
-      <w:r>
-        <w:rPr/>
-        <w:t>9,926323</w:t>
+        <w:t>%: 9,926323</w:t>
       </w:r>
     </w:p>
     <w:p>
@@ -934,7 +910,7 @@
         <w:pStyle w:val="ListParagraph"/>
         <w:numPr>
           <w:ilvl w:val="0"/>
-          <w:numId w:val="1"/>
+          <w:numId w:val="2"/>
         </w:numPr>
         <w:rPr/>
       </w:pPr>
@@ -964,17 +940,13 @@
         <w:pStyle w:val="ListParagraph"/>
         <w:numPr>
           <w:ilvl w:val="0"/>
-          <w:numId w:val="1"/>
+          <w:numId w:val="2"/>
         </w:numPr>
         <w:rPr/>
       </w:pPr>
       <w:r>
         <w:rPr/>
-        <w:t xml:space="preserve">R²: </w:t>
-      </w:r>
-      <w:r>
-        <w:rPr/>
-        <w:t>0,8271824</w:t>
+        <w:t>R²: 0,8271824</w:t>
       </w:r>
     </w:p>
     <w:p>
@@ -982,7 +954,7 @@
         <w:pStyle w:val="ListParagraph"/>
         <w:numPr>
           <w:ilvl w:val="0"/>
-          <w:numId w:val="1"/>
+          <w:numId w:val="2"/>
         </w:numPr>
         <w:rPr/>
       </w:pPr>
@@ -998,11 +970,7 @@
       </w:r>
       <w:r>
         <w:rPr/>
-        <w:t xml:space="preserve">: </w:t>
-      </w:r>
-      <w:r>
-        <w:rPr/>
-        <w:t>0,1574296</w:t>
+        <w:t>: 0,1574296</w:t>
       </w:r>
     </w:p>
     <w:p>
@@ -1010,7 +978,7 @@
         <w:pStyle w:val="ListParagraph"/>
         <w:numPr>
           <w:ilvl w:val="0"/>
-          <w:numId w:val="1"/>
+          <w:numId w:val="2"/>
         </w:numPr>
         <w:rPr/>
       </w:pPr>
@@ -1026,11 +994,7 @@
       </w:r>
       <w:r>
         <w:rPr/>
-        <w:t xml:space="preserve">%: </w:t>
-      </w:r>
-      <w:r>
-        <w:rPr/>
-        <w:t>12,0633</w:t>
+        <w:t>%: 12,0633</w:t>
       </w:r>
     </w:p>
     <w:p>
@@ -1038,7 +1002,7 @@
         <w:pStyle w:val="ListParagraph"/>
         <w:numPr>
           <w:ilvl w:val="0"/>
-          <w:numId w:val="1"/>
+          <w:numId w:val="2"/>
         </w:numPr>
         <w:rPr/>
       </w:pPr>
@@ -1050,7 +1014,7 @@
     <w:p>
       <w:pPr>
         <w:pStyle w:val="ListParagraph"/>
-        <w:ind w:hanging="0"/>
+        <w:ind w:left="720" w:hanging="0"/>
         <w:rPr/>
       </w:pPr>
       <w:r>
@@ -1060,7 +1024,7 @@
     <w:p>
       <w:pPr>
         <w:pStyle w:val="ListParagraph"/>
-        <w:ind w:hanging="0"/>
+        <w:ind w:left="720" w:hanging="0"/>
         <w:rPr/>
       </w:pPr>
       <w:r>
@@ -1101,8 +1065,8 @@
     </w:tblPr>
     <w:tblGrid>
       <w:gridCol w:w="2076"/>
-      <w:gridCol w:w="5019"/>
-      <w:gridCol w:w="1410"/>
+      <w:gridCol w:w="5018"/>
+      <w:gridCol w:w="1411"/>
     </w:tblGrid>
     <w:tr>
       <w:trPr/>
@@ -1119,8 +1083,9 @@
         <w:p>
           <w:pPr>
             <w:pStyle w:val="Cabealho"/>
-            <w:widowControl/>
+            <w:widowControl w:val="false"/>
             <w:suppressLineNumbers/>
+            <w:suppressAutoHyphens w:val="true"/>
             <w:bidi w:val="0"/>
             <w:spacing w:lineRule="auto" w:line="360" w:before="0" w:after="0"/>
             <w:ind w:left="0" w:right="0" w:hanging="0"/>
@@ -1133,12 +1098,7 @@
             </w:rPr>
           </w:pPr>
           <w:r>
-            <w:rPr>
-              <w:rFonts w:eastAsia="Calibri" w:cs=""/>
-              <w:kern w:val="2"/>
-              <w:szCs w:val="24"/>
-              <w:lang w:val="pt-BR" w:eastAsia="en-US" w:bidi="ar-SA"/>
-            </w:rPr>
+            <w:rPr/>
             <w:drawing>
               <wp:inline distT="0" distB="0" distL="0" distR="0">
                 <wp:extent cx="1179830" cy="708025"/>
@@ -1181,7 +1141,7 @@
       </w:tc>
       <w:tc>
         <w:tcPr>
-          <w:tcW w:w="5019" w:type="dxa"/>
+          <w:tcW w:w="5018" w:type="dxa"/>
           <w:tcBorders>
             <w:top w:val="nil"/>
             <w:left w:val="nil"/>
@@ -1192,7 +1152,8 @@
         <w:p>
           <w:pPr>
             <w:pStyle w:val="Cabealho"/>
-            <w:widowControl/>
+            <w:widowControl w:val="false"/>
+            <w:suppressAutoHyphens w:val="true"/>
             <w:spacing w:lineRule="auto" w:line="276" w:before="0" w:after="0"/>
             <w:ind w:hanging="0"/>
             <w:jc w:val="left"/>
@@ -1218,8 +1179,9 @@
         <w:p>
           <w:pPr>
             <w:pStyle w:val="Cabealho"/>
-            <w:widowControl/>
+            <w:widowControl w:val="false"/>
             <w:suppressLineNumbers/>
+            <w:suppressAutoHyphens w:val="true"/>
             <w:bidi w:val="0"/>
             <w:spacing w:lineRule="auto" w:line="276" w:before="0" w:after="0"/>
             <w:ind w:left="0" w:right="0" w:hanging="0"/>
@@ -1246,7 +1208,8 @@
         <w:p>
           <w:pPr>
             <w:pStyle w:val="Cabealho"/>
-            <w:widowControl/>
+            <w:widowControl w:val="false"/>
+            <w:suppressAutoHyphens w:val="true"/>
             <w:spacing w:lineRule="auto" w:line="276" w:before="0" w:after="0"/>
             <w:ind w:hanging="0"/>
             <w:jc w:val="left"/>
@@ -1272,7 +1235,8 @@
         <w:p>
           <w:pPr>
             <w:pStyle w:val="Cabealho"/>
-            <w:widowControl/>
+            <w:widowControl w:val="false"/>
+            <w:suppressAutoHyphens w:val="true"/>
             <w:spacing w:lineRule="auto" w:line="276" w:before="0" w:after="0"/>
             <w:ind w:hanging="0"/>
             <w:jc w:val="left"/>
@@ -1296,7 +1260,7 @@
       </w:tc>
       <w:tc>
         <w:tcPr>
-          <w:tcW w:w="1410" w:type="dxa"/>
+          <w:tcW w:w="1411" w:type="dxa"/>
           <w:tcBorders>
             <w:top w:val="nil"/>
             <w:left w:val="nil"/>
@@ -1307,8 +1271,9 @@
         <w:p>
           <w:pPr>
             <w:pStyle w:val="Cabealho"/>
-            <w:widowControl/>
+            <w:widowControl w:val="false"/>
             <w:suppressLineNumbers/>
+            <w:suppressAutoHyphens w:val="true"/>
             <w:bidi w:val="0"/>
             <w:spacing w:lineRule="auto" w:line="360" w:before="0" w:after="0"/>
             <w:ind w:left="0" w:right="0" w:firstLine="57"/>
@@ -1321,12 +1286,7 @@
             </w:rPr>
           </w:pPr>
           <w:r>
-            <w:rPr>
-              <w:rFonts w:eastAsia="Calibri" w:cs=""/>
-              <w:kern w:val="2"/>
-              <w:szCs w:val="24"/>
-              <w:lang w:val="pt-BR" w:eastAsia="en-US" w:bidi="ar-SA"/>
-            </w:rPr>
+            <w:rPr/>
             <w:drawing>
               <wp:inline distT="0" distB="0" distL="0" distR="0">
                 <wp:extent cx="717550" cy="708025"/>
@@ -1386,6 +1346,126 @@
   <w:abstractNum w:abstractNumId="1">
     <w:lvl w:ilvl="0">
       <w:start w:val="1"/>
+      <w:numFmt w:val="none"/>
+      <w:suff w:val="nothing"/>
+      <w:lvlText w:val=""/>
+      <w:lvlJc w:val="left"/>
+      <w:pPr>
+        <w:tabs>
+          <w:tab w:val="num" w:pos="0"/>
+        </w:tabs>
+        <w:ind w:left="0" w:hanging="0"/>
+      </w:pPr>
+    </w:lvl>
+    <w:lvl w:ilvl="1">
+      <w:start w:val="1"/>
+      <w:numFmt w:val="none"/>
+      <w:suff w:val="nothing"/>
+      <w:lvlText w:val=""/>
+      <w:lvlJc w:val="left"/>
+      <w:pPr>
+        <w:tabs>
+          <w:tab w:val="num" w:pos="0"/>
+        </w:tabs>
+        <w:ind w:left="0" w:hanging="0"/>
+      </w:pPr>
+    </w:lvl>
+    <w:lvl w:ilvl="2">
+      <w:start w:val="1"/>
+      <w:numFmt w:val="none"/>
+      <w:suff w:val="nothing"/>
+      <w:lvlText w:val=""/>
+      <w:lvlJc w:val="left"/>
+      <w:pPr>
+        <w:tabs>
+          <w:tab w:val="num" w:pos="0"/>
+        </w:tabs>
+        <w:ind w:left="0" w:hanging="0"/>
+      </w:pPr>
+    </w:lvl>
+    <w:lvl w:ilvl="3">
+      <w:start w:val="1"/>
+      <w:numFmt w:val="none"/>
+      <w:suff w:val="nothing"/>
+      <w:lvlText w:val=""/>
+      <w:lvlJc w:val="left"/>
+      <w:pPr>
+        <w:tabs>
+          <w:tab w:val="num" w:pos="0"/>
+        </w:tabs>
+        <w:ind w:left="0" w:hanging="0"/>
+      </w:pPr>
+    </w:lvl>
+    <w:lvl w:ilvl="4">
+      <w:start w:val="1"/>
+      <w:pStyle w:val="Ttulo5"/>
+      <w:numFmt w:val="none"/>
+      <w:suff w:val="nothing"/>
+      <w:lvlText w:val=""/>
+      <w:lvlJc w:val="left"/>
+      <w:pPr>
+        <w:tabs>
+          <w:tab w:val="num" w:pos="0"/>
+        </w:tabs>
+        <w:ind w:left="0" w:hanging="0"/>
+      </w:pPr>
+    </w:lvl>
+    <w:lvl w:ilvl="5">
+      <w:start w:val="1"/>
+      <w:numFmt w:val="none"/>
+      <w:suff w:val="nothing"/>
+      <w:lvlText w:val=""/>
+      <w:lvlJc w:val="left"/>
+      <w:pPr>
+        <w:tabs>
+          <w:tab w:val="num" w:pos="0"/>
+        </w:tabs>
+        <w:ind w:left="0" w:hanging="0"/>
+      </w:pPr>
+    </w:lvl>
+    <w:lvl w:ilvl="6">
+      <w:start w:val="1"/>
+      <w:numFmt w:val="none"/>
+      <w:suff w:val="nothing"/>
+      <w:lvlText w:val=""/>
+      <w:lvlJc w:val="left"/>
+      <w:pPr>
+        <w:tabs>
+          <w:tab w:val="num" w:pos="0"/>
+        </w:tabs>
+        <w:ind w:left="0" w:hanging="0"/>
+      </w:pPr>
+    </w:lvl>
+    <w:lvl w:ilvl="7">
+      <w:start w:val="1"/>
+      <w:numFmt w:val="none"/>
+      <w:suff w:val="nothing"/>
+      <w:lvlText w:val=""/>
+      <w:lvlJc w:val="left"/>
+      <w:pPr>
+        <w:tabs>
+          <w:tab w:val="num" w:pos="0"/>
+        </w:tabs>
+        <w:ind w:left="0" w:hanging="0"/>
+      </w:pPr>
+    </w:lvl>
+    <w:lvl w:ilvl="8">
+      <w:start w:val="1"/>
+      <w:numFmt w:val="none"/>
+      <w:suff w:val="nothing"/>
+      <w:lvlText w:val=""/>
+      <w:lvlJc w:val="left"/>
+      <w:pPr>
+        <w:tabs>
+          <w:tab w:val="num" w:pos="0"/>
+        </w:tabs>
+        <w:ind w:left="0" w:hanging="0"/>
+      </w:pPr>
+    </w:lvl>
+  </w:abstractNum>
+  <w:abstractNum w:abstractNumId="2">
+    <w:lvl w:ilvl="0">
+      <w:start w:val="1"/>
       <w:numFmt w:val="bullet"/>
       <w:lvlText w:val=""/>
       <w:lvlJc w:val="left"/>
@@ -1518,126 +1598,6 @@
       <w:rPr>
         <w:rFonts w:ascii="Wingdings" w:hAnsi="Wingdings" w:cs="Wingdings" w:hint="default"/>
       </w:rPr>
-    </w:lvl>
-  </w:abstractNum>
-  <w:abstractNum w:abstractNumId="2">
-    <w:lvl w:ilvl="0">
-      <w:start w:val="1"/>
-      <w:numFmt w:val="none"/>
-      <w:suff w:val="nothing"/>
-      <w:lvlText w:val=""/>
-      <w:lvlJc w:val="left"/>
-      <w:pPr>
-        <w:tabs>
-          <w:tab w:val="num" w:pos="0"/>
-        </w:tabs>
-        <w:ind w:left="0" w:hanging="0"/>
-      </w:pPr>
-    </w:lvl>
-    <w:lvl w:ilvl="1">
-      <w:start w:val="1"/>
-      <w:numFmt w:val="none"/>
-      <w:suff w:val="nothing"/>
-      <w:lvlText w:val=""/>
-      <w:lvlJc w:val="left"/>
-      <w:pPr>
-        <w:tabs>
-          <w:tab w:val="num" w:pos="0"/>
-        </w:tabs>
-        <w:ind w:left="0" w:hanging="0"/>
-      </w:pPr>
-    </w:lvl>
-    <w:lvl w:ilvl="2">
-      <w:start w:val="1"/>
-      <w:numFmt w:val="none"/>
-      <w:suff w:val="nothing"/>
-      <w:lvlText w:val=""/>
-      <w:lvlJc w:val="left"/>
-      <w:pPr>
-        <w:tabs>
-          <w:tab w:val="num" w:pos="0"/>
-        </w:tabs>
-        <w:ind w:left="0" w:hanging="0"/>
-      </w:pPr>
-    </w:lvl>
-    <w:lvl w:ilvl="3">
-      <w:start w:val="1"/>
-      <w:numFmt w:val="none"/>
-      <w:suff w:val="nothing"/>
-      <w:lvlText w:val=""/>
-      <w:lvlJc w:val="left"/>
-      <w:pPr>
-        <w:tabs>
-          <w:tab w:val="num" w:pos="0"/>
-        </w:tabs>
-        <w:ind w:left="0" w:hanging="0"/>
-      </w:pPr>
-    </w:lvl>
-    <w:lvl w:ilvl="4">
-      <w:start w:val="1"/>
-      <w:pStyle w:val="Ttulo5"/>
-      <w:numFmt w:val="none"/>
-      <w:suff w:val="nothing"/>
-      <w:lvlText w:val=""/>
-      <w:lvlJc w:val="left"/>
-      <w:pPr>
-        <w:tabs>
-          <w:tab w:val="num" w:pos="0"/>
-        </w:tabs>
-        <w:ind w:left="0" w:hanging="0"/>
-      </w:pPr>
-    </w:lvl>
-    <w:lvl w:ilvl="5">
-      <w:start w:val="1"/>
-      <w:numFmt w:val="none"/>
-      <w:suff w:val="nothing"/>
-      <w:lvlText w:val=""/>
-      <w:lvlJc w:val="left"/>
-      <w:pPr>
-        <w:tabs>
-          <w:tab w:val="num" w:pos="0"/>
-        </w:tabs>
-        <w:ind w:left="0" w:hanging="0"/>
-      </w:pPr>
-    </w:lvl>
-    <w:lvl w:ilvl="6">
-      <w:start w:val="1"/>
-      <w:numFmt w:val="none"/>
-      <w:suff w:val="nothing"/>
-      <w:lvlText w:val=""/>
-      <w:lvlJc w:val="left"/>
-      <w:pPr>
-        <w:tabs>
-          <w:tab w:val="num" w:pos="0"/>
-        </w:tabs>
-        <w:ind w:left="0" w:hanging="0"/>
-      </w:pPr>
-    </w:lvl>
-    <w:lvl w:ilvl="7">
-      <w:start w:val="1"/>
-      <w:numFmt w:val="none"/>
-      <w:suff w:val="nothing"/>
-      <w:lvlText w:val=""/>
-      <w:lvlJc w:val="left"/>
-      <w:pPr>
-        <w:tabs>
-          <w:tab w:val="num" w:pos="0"/>
-        </w:tabs>
-        <w:ind w:left="0" w:hanging="0"/>
-      </w:pPr>
-    </w:lvl>
-    <w:lvl w:ilvl="8">
-      <w:start w:val="1"/>
-      <w:numFmt w:val="none"/>
-      <w:suff w:val="nothing"/>
-      <w:lvlText w:val=""/>
-      <w:lvlJc w:val="left"/>
-      <w:pPr>
-        <w:tabs>
-          <w:tab w:val="num" w:pos="0"/>
-        </w:tabs>
-        <w:ind w:left="0" w:hanging="0"/>
-      </w:pPr>
     </w:lvl>
   </w:abstractNum>
   <w:num w:numId="1">
@@ -1811,6 +1771,7 @@
     <w:rsid w:val="00f8752b"/>
     <w:pPr>
       <w:widowControl/>
+      <w:suppressAutoHyphens w:val="true"/>
       <w:bidi w:val="0"/>
       <w:spacing w:lineRule="auto" w:line="360" w:before="0" w:after="0"/>
       <w:ind w:firstLine="720"/>
@@ -1854,6 +1815,10 @@
     <w:next w:val="Corpodotexto"/>
     <w:qFormat/>
     <w:pPr>
+      <w:numPr>
+        <w:ilvl w:val="4"/>
+        <w:numId w:val="1"/>
+      </w:numPr>
       <w:spacing w:before="120" w:after="60"/>
       <w:outlineLvl w:val="4"/>
     </w:pPr>

</xml_diff>